<commit_message>
Test Report Template Classification has changed to Unclassified
</commit_message>
<xml_diff>
--- a/Service - Income/Income API Service - Test Report Template.docx
+++ b/Service - Income/Income API Service - Test Report Template.docx
@@ -12,6 +12,8 @@
         <w:spacing w:before="240"/>
       </w:pPr>
       <w:bookmarkStart w:id="0" w:name="_Hlk523829266"/>
+      <w:bookmarkStart w:id="1" w:name="_GoBack"/>
+      <w:bookmarkEnd w:id="1"/>
       <w:r>
         <w:rPr>
           <w:sz w:val="32"/>
@@ -804,19 +806,8 @@
                 <w:sz w:val="16"/>
                 <w:szCs w:val="16"/>
               </w:rPr>
-              <w:t xml:space="preserve">hen submitting a request WITHOUT </w:t>
+              <w:t>hen submitting a request WITHOUT EndDate</w:t>
             </w:r>
-            <w:proofErr w:type="spellStart"/>
-            <w:r>
-              <w:rPr>
-                <w:rFonts w:cs="Calibri"/>
-                <w:color w:val="000000"/>
-                <w:sz w:val="16"/>
-                <w:szCs w:val="16"/>
-              </w:rPr>
-              <w:t>EndDate</w:t>
-            </w:r>
-            <w:proofErr w:type="spellEnd"/>
           </w:p>
           <w:p>
             <w:pPr>
@@ -1109,47 +1100,7 @@
                 <w:sz w:val="16"/>
                 <w:szCs w:val="16"/>
               </w:rPr>
-              <w:t xml:space="preserve">hen submitting a request WITH </w:t>
-            </w:r>
-            <w:proofErr w:type="spellStart"/>
-            <w:r>
-              <w:rPr>
-                <w:rFonts w:cs="Calibri"/>
-                <w:color w:val="000000"/>
-                <w:sz w:val="16"/>
-                <w:szCs w:val="16"/>
-              </w:rPr>
-              <w:t>EndDate</w:t>
-            </w:r>
-            <w:proofErr w:type="spellEnd"/>
-            <w:r>
-              <w:rPr>
-                <w:rFonts w:cs="Calibri"/>
-                <w:color w:val="000000"/>
-                <w:sz w:val="16"/>
-                <w:szCs w:val="16"/>
-              </w:rPr>
-              <w:t xml:space="preserve"> (</w:t>
-            </w:r>
-            <w:proofErr w:type="spellStart"/>
-            <w:r>
-              <w:rPr>
-                <w:rFonts w:cs="Calibri"/>
-                <w:color w:val="000000"/>
-                <w:sz w:val="16"/>
-                <w:szCs w:val="16"/>
-              </w:rPr>
-              <w:t>EndDate</w:t>
-            </w:r>
-            <w:proofErr w:type="spellEnd"/>
-            <w:r>
-              <w:rPr>
-                <w:rFonts w:cs="Calibri"/>
-                <w:color w:val="000000"/>
-                <w:sz w:val="16"/>
-                <w:szCs w:val="16"/>
-              </w:rPr>
-              <w:t xml:space="preserve"> &gt; StartDate)</w:t>
+              <w:t>hen submitting a request WITH EndDate (EndDate &gt; StartDate)</w:t>
             </w:r>
           </w:p>
           <w:p>
@@ -1371,16 +1322,7 @@
                 <w:sz w:val="16"/>
                 <w:szCs w:val="16"/>
               </w:rPr>
-              <w:t>IA.0</w:t>
-            </w:r>
-            <w:r>
-              <w:rPr>
-                <w:rFonts w:cs="Calibri"/>
-                <w:color w:val="000000"/>
-                <w:sz w:val="16"/>
-                <w:szCs w:val="16"/>
-              </w:rPr>
-              <w:t>3</w:t>
+              <w:t>IA.03</w:t>
             </w:r>
           </w:p>
         </w:tc>
@@ -1663,16 +1605,7 @@
                 <w:sz w:val="16"/>
                 <w:szCs w:val="16"/>
               </w:rPr>
-              <w:t>IA.0</w:t>
-            </w:r>
-            <w:r>
-              <w:rPr>
-                <w:rFonts w:cs="Calibri"/>
-                <w:color w:val="000000"/>
-                <w:sz w:val="16"/>
-                <w:szCs w:val="16"/>
-              </w:rPr>
-              <w:t>4</w:t>
+              <w:t>IA.04</w:t>
             </w:r>
           </w:p>
         </w:tc>
@@ -1991,16 +1924,7 @@
                 <w:sz w:val="16"/>
                 <w:szCs w:val="16"/>
               </w:rPr>
-              <w:t>IA.0</w:t>
-            </w:r>
-            <w:r>
-              <w:rPr>
-                <w:rFonts w:cs="Calibri"/>
-                <w:color w:val="000000"/>
-                <w:sz w:val="16"/>
-                <w:szCs w:val="16"/>
-              </w:rPr>
-              <w:t>5</w:t>
+              <w:t>IA.05</w:t>
             </w:r>
           </w:p>
         </w:tc>
@@ -2439,8 +2363,6 @@
                 <w:szCs w:val="16"/>
               </w:rPr>
             </w:pPr>
-            <w:bookmarkStart w:id="1" w:name="_GoBack"/>
-            <w:bookmarkEnd w:id="1"/>
           </w:p>
         </w:tc>
         <w:tc>
@@ -3256,12 +3178,8 @@
       </w:pPr>
     </w:p>
     <w:sectPr>
-      <w:headerReference w:type="even" r:id="rId10"/>
-      <w:headerReference w:type="default" r:id="rId11"/>
-      <w:footerReference w:type="even" r:id="rId12"/>
-      <w:footerReference w:type="default" r:id="rId13"/>
-      <w:headerReference w:type="first" r:id="rId14"/>
-      <w:footerReference w:type="first" r:id="rId15"/>
+      <w:headerReference w:type="default" r:id="rId10"/>
+      <w:footerReference w:type="default" r:id="rId11"/>
       <w:pgSz w:w="16838" w:h="11906" w:orient="landscape" w:code="9"/>
       <w:pgMar w:top="720" w:right="720" w:bottom="720" w:left="720" w:header="425" w:footer="164" w:gutter="0"/>
       <w:cols w:space="708"/>
@@ -3293,6 +3211,13 @@
       </w:r>
     </w:p>
   </w:endnote>
+  <w:endnote w:type="continuationNotice" w:id="1">
+    <w:p>
+      <w:pPr>
+        <w:spacing w:after="0"/>
+      </w:pPr>
+    </w:p>
+  </w:endnote>
 </w:endnotes>
 </file>
 
@@ -3301,16 +3226,6 @@
   <w:p>
     <w:pPr>
       <w:pStyle w:val="Footer"/>
-    </w:pPr>
-  </w:p>
-</w:ftr>
-</file>
-
-<file path=word/footer2.xml><?xml version="1.0" encoding="utf-8"?>
-<w:ftr xmlns:wpc="http://schemas.microsoft.com/office/word/2010/wordprocessingCanvas" xmlns:cx="http://schemas.microsoft.com/office/drawing/2014/chartex" xmlns:cx1="http://schemas.microsoft.com/office/drawing/2015/9/8/chartex" xmlns:cx2="http://schemas.microsoft.com/office/drawing/2015/10/21/chartex" xmlns:cx3="http://schemas.microsoft.com/office/drawing/2016/5/9/chartex" xmlns:cx4="http://schemas.microsoft.com/office/drawing/2016/5/10/chartex" xmlns:cx5="http://schemas.microsoft.com/office/drawing/2016/5/11/chartex" xmlns:cx6="http://schemas.microsoft.com/office/drawing/2016/5/12/chartex" xmlns:cx7="http://schemas.microsoft.com/office/drawing/2016/5/13/chartex" xmlns:cx8="http://schemas.microsoft.com/office/drawing/2016/5/14/chartex" xmlns:mc="http://schemas.openxmlformats.org/markup-compatibility/2006" xmlns:aink="http://schemas.microsoft.com/office/drawing/2016/ink" xmlns:am3d="http://schemas.microsoft.com/office/drawing/2017/model3d" xmlns:o="urn:schemas-microsoft-com:office:office" xmlns:r="http://schemas.openxmlformats.org/officeDocument/2006/relationships" xmlns:m="http://schemas.openxmlformats.org/officeDocument/2006/math" xmlns:v="urn:schemas-microsoft-com:vml" xmlns:wp14="http://schemas.microsoft.com/office/word/2010/wordprocessingDrawing" xmlns:wp="http://schemas.openxmlformats.org/drawingml/2006/wordprocessingDrawing" xmlns:w10="urn:schemas-microsoft-com:office:word" xmlns:w="http://schemas.openxmlformats.org/wordprocessingml/2006/main" xmlns:w14="http://schemas.microsoft.com/office/word/2010/wordml" xmlns:w15="http://schemas.microsoft.com/office/word/2012/wordml" xmlns:w16cid="http://schemas.microsoft.com/office/word/2016/wordml/cid" xmlns:w16se="http://schemas.microsoft.com/office/word/2015/wordml/symex" xmlns:wpg="http://schemas.microsoft.com/office/word/2010/wordprocessingGroup" xmlns:wpi="http://schemas.microsoft.com/office/word/2010/wordprocessingInk" xmlns:wne="http://schemas.microsoft.com/office/word/2006/wordml" xmlns:wps="http://schemas.microsoft.com/office/word/2010/wordprocessingShape" mc:Ignorable="w14 w15 w16se w16cid wp14">
-  <w:p>
-    <w:pPr>
-      <w:pStyle w:val="Footer"/>
       <w:jc w:val="right"/>
     </w:pPr>
     <w:r>
@@ -3320,7 +3235,7 @@
       <mc:AlternateContent>
         <mc:Choice Requires="wps">
           <w:drawing>
-            <wp:anchor distT="0" distB="0" distL="114300" distR="114300" simplePos="0" relativeHeight="251658240" behindDoc="0" locked="0" layoutInCell="0" allowOverlap="1" wp14:anchorId="51296175" wp14:editId="50B10EF7">
+            <wp:anchor distT="0" distB="0" distL="114300" distR="114300" simplePos="0" relativeHeight="251658240" behindDoc="0" locked="0" layoutInCell="0" allowOverlap="1" wp14:anchorId="51296175" wp14:editId="53DAF009">
               <wp:simplePos x="0" y="0"/>
               <wp:positionH relativeFrom="page">
                 <wp:posOffset>0</wp:posOffset>
@@ -3331,7 +3246,7 @@
               <wp:extent cx="10692130" cy="266700"/>
               <wp:effectExtent l="0" t="0" r="0" b="0"/>
               <wp:wrapNone/>
-              <wp:docPr id="1" name="MSIPCMd9544a66b7985445d84cd66a" descr="{&quot;HashCode&quot;:404316862,&quot;Height&quot;:595.0,&quot;Width&quot;:841.0,&quot;Placement&quot;:&quot;Footer&quot;,&quot;Index&quot;:&quot;Primary&quot;,&quot;Section&quot;:1,&quot;Top&quot;:0.0,&quot;Left&quot;:0.0}"/>
+              <wp:docPr id="1" name="MSIPCM696649b2b114469111022f30" descr="{&quot;HashCode&quot;:-1781841680,&quot;Height&quot;:595.0,&quot;Width&quot;:841.0,&quot;Placement&quot;:&quot;Footer&quot;,&quot;Index&quot;:&quot;Primary&quot;,&quot;Section&quot;:1,&quot;Top&quot;:0.0,&quot;Left&quot;:0.0}"/>
               <wp:cNvGraphicFramePr/>
               <a:graphic xmlns:a="http://schemas.openxmlformats.org/drawingml/2006/main">
                 <a:graphicData uri="http://schemas.microsoft.com/office/word/2010/wordprocessingShape">
@@ -3373,7 +3288,7 @@
                             <w:rPr>
                               <w:color w:val="000000"/>
                             </w:rPr>
-                            <w:t>IN CONFIDENCE</w:t>
+                            <w:t>UNCLASSIFIED</w:t>
                           </w:r>
                         </w:p>
                       </w:txbxContent>
@@ -3396,7 +3311,7 @@
               <v:stroke joinstyle="miter"/>
               <v:path gradientshapeok="t" o:connecttype="rect"/>
             </v:shapetype>
-            <v:shape id="MSIPCMd9544a66b7985445d84cd66a" o:spid="_x0000_s1026" type="#_x0000_t202" alt="{&quot;HashCode&quot;:404316862,&quot;Height&quot;:595.0,&quot;Width&quot;:841.0,&quot;Placement&quot;:&quot;Footer&quot;,&quot;Index&quot;:&quot;Primary&quot;,&quot;Section&quot;:1,&quot;Top&quot;:0.0,&quot;Left&quot;:0.0}" style="position:absolute;left:0;text-align:left;margin-left:0;margin-top:559.3pt;width:841.9pt;height:21pt;z-index:251658240;visibility:visible;mso-wrap-style:square;mso-wrap-distance-left:9pt;mso-wrap-distance-top:0;mso-wrap-distance-right:9pt;mso-wrap-distance-bottom:0;mso-position-horizontal:absolute;mso-position-horizontal-relative:page;mso-position-vertical:absolute;mso-position-vertical-relative:page;v-text-anchor:bottom" o:gfxdata="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" o:allowincell="f" filled="f" stroked="f" strokeweight=".5pt">
+            <v:shape id="MSIPCM696649b2b114469111022f30" o:spid="_x0000_s1026" type="#_x0000_t202" alt="{&quot;HashCode&quot;:-1781841680,&quot;Height&quot;:595.0,&quot;Width&quot;:841.0,&quot;Placement&quot;:&quot;Footer&quot;,&quot;Index&quot;:&quot;Primary&quot;,&quot;Section&quot;:1,&quot;Top&quot;:0.0,&quot;Left&quot;:0.0}" style="position:absolute;left:0;text-align:left;margin-left:0;margin-top:559.3pt;width:841.9pt;height:21pt;z-index:251658240;visibility:visible;mso-wrap-style:square;mso-wrap-distance-left:9pt;mso-wrap-distance-top:0;mso-wrap-distance-right:9pt;mso-wrap-distance-bottom:0;mso-position-horizontal:absolute;mso-position-horizontal-relative:page;mso-position-vertical:absolute;mso-position-vertical-relative:page;v-text-anchor:bottom" o:gfxdata="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" o:allowincell="f" filled="f" stroked="f" strokeweight=".5pt">
               <v:textbox inset=",0,,0">
                 <w:txbxContent>
                   <w:p>
@@ -3411,7 +3326,7 @@
                       <w:rPr>
                         <w:color w:val="000000"/>
                       </w:rPr>
-                      <w:t>IN CONFIDENCE</w:t>
+                      <w:t>UNCLASSIFIED</w:t>
                     </w:r>
                   </w:p>
                 </w:txbxContent>
@@ -3471,16 +3386,6 @@
 </w:ftr>
 </file>
 
-<file path=word/footer3.xml><?xml version="1.0" encoding="utf-8"?>
-<w:ftr xmlns:wpc="http://schemas.microsoft.com/office/word/2010/wordprocessingCanvas" xmlns:cx="http://schemas.microsoft.com/office/drawing/2014/chartex" xmlns:cx1="http://schemas.microsoft.com/office/drawing/2015/9/8/chartex" xmlns:cx2="http://schemas.microsoft.com/office/drawing/2015/10/21/chartex" xmlns:cx3="http://schemas.microsoft.com/office/drawing/2016/5/9/chartex" xmlns:cx4="http://schemas.microsoft.com/office/drawing/2016/5/10/chartex" xmlns:cx5="http://schemas.microsoft.com/office/drawing/2016/5/11/chartex" xmlns:cx6="http://schemas.microsoft.com/office/drawing/2016/5/12/chartex" xmlns:cx7="http://schemas.microsoft.com/office/drawing/2016/5/13/chartex" xmlns:cx8="http://schemas.microsoft.com/office/drawing/2016/5/14/chartex" xmlns:mc="http://schemas.openxmlformats.org/markup-compatibility/2006" xmlns:aink="http://schemas.microsoft.com/office/drawing/2016/ink" xmlns:am3d="http://schemas.microsoft.com/office/drawing/2017/model3d" xmlns:o="urn:schemas-microsoft-com:office:office" xmlns:r="http://schemas.openxmlformats.org/officeDocument/2006/relationships" xmlns:m="http://schemas.openxmlformats.org/officeDocument/2006/math" xmlns:v="urn:schemas-microsoft-com:vml" xmlns:wp14="http://schemas.microsoft.com/office/word/2010/wordprocessingDrawing" xmlns:wp="http://schemas.openxmlformats.org/drawingml/2006/wordprocessingDrawing" xmlns:w10="urn:schemas-microsoft-com:office:word" xmlns:w="http://schemas.openxmlformats.org/wordprocessingml/2006/main" xmlns:w14="http://schemas.microsoft.com/office/word/2010/wordml" xmlns:w15="http://schemas.microsoft.com/office/word/2012/wordml" xmlns:w16cid="http://schemas.microsoft.com/office/word/2016/wordml/cid" xmlns:w16se="http://schemas.microsoft.com/office/word/2015/wordml/symex" xmlns:wpg="http://schemas.microsoft.com/office/word/2010/wordprocessingGroup" xmlns:wpi="http://schemas.microsoft.com/office/word/2010/wordprocessingInk" xmlns:wne="http://schemas.microsoft.com/office/word/2006/wordml" xmlns:wps="http://schemas.microsoft.com/office/word/2010/wordprocessingShape" mc:Ignorable="w14 w15 w16se w16cid wp14">
-  <w:p>
-    <w:pPr>
-      <w:pStyle w:val="Footer"/>
-    </w:pPr>
-  </w:p>
-</w:ftr>
-</file>
-
 <file path=word/footnotes.xml><?xml version="1.0" encoding="utf-8"?>
 <w:footnotes xmlns:wpc="http://schemas.microsoft.com/office/word/2010/wordprocessingCanvas" xmlns:cx="http://schemas.microsoft.com/office/drawing/2014/chartex" xmlns:cx1="http://schemas.microsoft.com/office/drawing/2015/9/8/chartex" xmlns:cx2="http://schemas.microsoft.com/office/drawing/2015/10/21/chartex" xmlns:cx3="http://schemas.microsoft.com/office/drawing/2016/5/9/chartex" xmlns:cx4="http://schemas.microsoft.com/office/drawing/2016/5/10/chartex" xmlns:cx5="http://schemas.microsoft.com/office/drawing/2016/5/11/chartex" xmlns:cx6="http://schemas.microsoft.com/office/drawing/2016/5/12/chartex" xmlns:cx7="http://schemas.microsoft.com/office/drawing/2016/5/13/chartex" xmlns:cx8="http://schemas.microsoft.com/office/drawing/2016/5/14/chartex" xmlns:mc="http://schemas.openxmlformats.org/markup-compatibility/2006" xmlns:aink="http://schemas.microsoft.com/office/drawing/2016/ink" xmlns:am3d="http://schemas.microsoft.com/office/drawing/2017/model3d" xmlns:o="urn:schemas-microsoft-com:office:office" xmlns:r="http://schemas.openxmlformats.org/officeDocument/2006/relationships" xmlns:m="http://schemas.openxmlformats.org/officeDocument/2006/math" xmlns:v="urn:schemas-microsoft-com:vml" xmlns:wp14="http://schemas.microsoft.com/office/word/2010/wordprocessingDrawing" xmlns:wp="http://schemas.openxmlformats.org/drawingml/2006/wordprocessingDrawing" xmlns:w10="urn:schemas-microsoft-com:office:word" xmlns:w="http://schemas.openxmlformats.org/wordprocessingml/2006/main" xmlns:w14="http://schemas.microsoft.com/office/word/2010/wordml" xmlns:w15="http://schemas.microsoft.com/office/word/2012/wordml" xmlns:w16cid="http://schemas.microsoft.com/office/word/2016/wordml/cid" xmlns:w16se="http://schemas.microsoft.com/office/word/2015/wordml/symex" xmlns:wpg="http://schemas.microsoft.com/office/word/2010/wordprocessingGroup" xmlns:wpi="http://schemas.microsoft.com/office/word/2010/wordprocessingInk" xmlns:wne="http://schemas.microsoft.com/office/word/2006/wordml" xmlns:wps="http://schemas.microsoft.com/office/word/2010/wordprocessingShape" mc:Ignorable="w14 w15 w16se w16cid wp14">
   <w:footnote w:type="separator" w:id="-1">
@@ -3503,20 +3408,17 @@
       </w:r>
     </w:p>
   </w:footnote>
+  <w:footnote w:type="continuationNotice" w:id="1">
+    <w:p>
+      <w:pPr>
+        <w:spacing w:after="0"/>
+      </w:pPr>
+    </w:p>
+  </w:footnote>
 </w:footnotes>
 </file>
 
 <file path=word/header1.xml><?xml version="1.0" encoding="utf-8"?>
-<w:hdr xmlns:wpc="http://schemas.microsoft.com/office/word/2010/wordprocessingCanvas" xmlns:cx="http://schemas.microsoft.com/office/drawing/2014/chartex" xmlns:cx1="http://schemas.microsoft.com/office/drawing/2015/9/8/chartex" xmlns:cx2="http://schemas.microsoft.com/office/drawing/2015/10/21/chartex" xmlns:cx3="http://schemas.microsoft.com/office/drawing/2016/5/9/chartex" xmlns:cx4="http://schemas.microsoft.com/office/drawing/2016/5/10/chartex" xmlns:cx5="http://schemas.microsoft.com/office/drawing/2016/5/11/chartex" xmlns:cx6="http://schemas.microsoft.com/office/drawing/2016/5/12/chartex" xmlns:cx7="http://schemas.microsoft.com/office/drawing/2016/5/13/chartex" xmlns:cx8="http://schemas.microsoft.com/office/drawing/2016/5/14/chartex" xmlns:mc="http://schemas.openxmlformats.org/markup-compatibility/2006" xmlns:aink="http://schemas.microsoft.com/office/drawing/2016/ink" xmlns:am3d="http://schemas.microsoft.com/office/drawing/2017/model3d" xmlns:o="urn:schemas-microsoft-com:office:office" xmlns:r="http://schemas.openxmlformats.org/officeDocument/2006/relationships" xmlns:m="http://schemas.openxmlformats.org/officeDocument/2006/math" xmlns:v="urn:schemas-microsoft-com:vml" xmlns:wp14="http://schemas.microsoft.com/office/word/2010/wordprocessingDrawing" xmlns:wp="http://schemas.openxmlformats.org/drawingml/2006/wordprocessingDrawing" xmlns:w10="urn:schemas-microsoft-com:office:word" xmlns:w="http://schemas.openxmlformats.org/wordprocessingml/2006/main" xmlns:w14="http://schemas.microsoft.com/office/word/2010/wordml" xmlns:w15="http://schemas.microsoft.com/office/word/2012/wordml" xmlns:w16cid="http://schemas.microsoft.com/office/word/2016/wordml/cid" xmlns:w16se="http://schemas.microsoft.com/office/word/2015/wordml/symex" xmlns:wpg="http://schemas.microsoft.com/office/word/2010/wordprocessingGroup" xmlns:wpi="http://schemas.microsoft.com/office/word/2010/wordprocessingInk" xmlns:wne="http://schemas.microsoft.com/office/word/2006/wordml" xmlns:wps="http://schemas.microsoft.com/office/word/2010/wordprocessingShape" mc:Ignorable="w14 w15 w16se w16cid wp14">
-  <w:p>
-    <w:pPr>
-      <w:pStyle w:val="Header"/>
-    </w:pPr>
-  </w:p>
-</w:hdr>
-</file>
-
-<file path=word/header2.xml><?xml version="1.0" encoding="utf-8"?>
 <w:hdr xmlns:wpc="http://schemas.microsoft.com/office/word/2010/wordprocessingCanvas" xmlns:cx="http://schemas.microsoft.com/office/drawing/2014/chartex" xmlns:cx1="http://schemas.microsoft.com/office/drawing/2015/9/8/chartex" xmlns:cx2="http://schemas.microsoft.com/office/drawing/2015/10/21/chartex" xmlns:cx3="http://schemas.microsoft.com/office/drawing/2016/5/9/chartex" xmlns:cx4="http://schemas.microsoft.com/office/drawing/2016/5/10/chartex" xmlns:cx5="http://schemas.microsoft.com/office/drawing/2016/5/11/chartex" xmlns:cx6="http://schemas.microsoft.com/office/drawing/2016/5/12/chartex" xmlns:cx7="http://schemas.microsoft.com/office/drawing/2016/5/13/chartex" xmlns:cx8="http://schemas.microsoft.com/office/drawing/2016/5/14/chartex" xmlns:mc="http://schemas.openxmlformats.org/markup-compatibility/2006" xmlns:aink="http://schemas.microsoft.com/office/drawing/2016/ink" xmlns:am3d="http://schemas.microsoft.com/office/drawing/2017/model3d" xmlns:o="urn:schemas-microsoft-com:office:office" xmlns:r="http://schemas.openxmlformats.org/officeDocument/2006/relationships" xmlns:m="http://schemas.openxmlformats.org/officeDocument/2006/math" xmlns:v="urn:schemas-microsoft-com:vml" xmlns:wp14="http://schemas.microsoft.com/office/word/2010/wordprocessingDrawing" xmlns:wp="http://schemas.openxmlformats.org/drawingml/2006/wordprocessingDrawing" xmlns:w10="urn:schemas-microsoft-com:office:word" xmlns:w="http://schemas.openxmlformats.org/wordprocessingml/2006/main" xmlns:w14="http://schemas.microsoft.com/office/word/2010/wordml" xmlns:w15="http://schemas.microsoft.com/office/word/2012/wordml" xmlns:w16cid="http://schemas.microsoft.com/office/word/2016/wordml/cid" xmlns:w16se="http://schemas.microsoft.com/office/word/2015/wordml/symex" xmlns:wpg="http://schemas.microsoft.com/office/word/2010/wordprocessingGroup" xmlns:wpi="http://schemas.microsoft.com/office/word/2010/wordprocessingInk" xmlns:wne="http://schemas.microsoft.com/office/word/2006/wordml" xmlns:wps="http://schemas.microsoft.com/office/word/2010/wordprocessingShape" mc:Ignorable="w14 w15 w16se w16cid wp14">
   <w:p>
     <w:pPr>
@@ -3586,16 +3488,6 @@
       </w:rPr>
       <w:t>Gateway Services</w:t>
     </w:r>
-  </w:p>
-</w:hdr>
-</file>
-
-<file path=word/header3.xml><?xml version="1.0" encoding="utf-8"?>
-<w:hdr xmlns:wpc="http://schemas.microsoft.com/office/word/2010/wordprocessingCanvas" xmlns:cx="http://schemas.microsoft.com/office/drawing/2014/chartex" xmlns:cx1="http://schemas.microsoft.com/office/drawing/2015/9/8/chartex" xmlns:cx2="http://schemas.microsoft.com/office/drawing/2015/10/21/chartex" xmlns:cx3="http://schemas.microsoft.com/office/drawing/2016/5/9/chartex" xmlns:cx4="http://schemas.microsoft.com/office/drawing/2016/5/10/chartex" xmlns:cx5="http://schemas.microsoft.com/office/drawing/2016/5/11/chartex" xmlns:cx6="http://schemas.microsoft.com/office/drawing/2016/5/12/chartex" xmlns:cx7="http://schemas.microsoft.com/office/drawing/2016/5/13/chartex" xmlns:cx8="http://schemas.microsoft.com/office/drawing/2016/5/14/chartex" xmlns:mc="http://schemas.openxmlformats.org/markup-compatibility/2006" xmlns:aink="http://schemas.microsoft.com/office/drawing/2016/ink" xmlns:am3d="http://schemas.microsoft.com/office/drawing/2017/model3d" xmlns:o="urn:schemas-microsoft-com:office:office" xmlns:r="http://schemas.openxmlformats.org/officeDocument/2006/relationships" xmlns:m="http://schemas.openxmlformats.org/officeDocument/2006/math" xmlns:v="urn:schemas-microsoft-com:vml" xmlns:wp14="http://schemas.microsoft.com/office/word/2010/wordprocessingDrawing" xmlns:wp="http://schemas.openxmlformats.org/drawingml/2006/wordprocessingDrawing" xmlns:w10="urn:schemas-microsoft-com:office:word" xmlns:w="http://schemas.openxmlformats.org/wordprocessingml/2006/main" xmlns:w14="http://schemas.microsoft.com/office/word/2010/wordml" xmlns:w15="http://schemas.microsoft.com/office/word/2012/wordml" xmlns:w16cid="http://schemas.microsoft.com/office/word/2016/wordml/cid" xmlns:w16se="http://schemas.microsoft.com/office/word/2015/wordml/symex" xmlns:wpg="http://schemas.microsoft.com/office/word/2010/wordprocessingGroup" xmlns:wpi="http://schemas.microsoft.com/office/word/2010/wordprocessingInk" xmlns:wne="http://schemas.microsoft.com/office/word/2006/wordml" xmlns:wps="http://schemas.microsoft.com/office/word/2010/wordprocessingShape" mc:Ignorable="w14 w15 w16se w16cid wp14">
-  <w:p>
-    <w:pPr>
-      <w:pStyle w:val="Header"/>
-    </w:pPr>
   </w:p>
 </w:hdr>
 </file>
@@ -9227,29 +9119,44 @@
 </file>
 
 <file path=customXml/item1.xml><?xml version="1.0" encoding="utf-8"?>
-<ct:contentTypeSchema xmlns:ct="http://schemas.microsoft.com/office/2006/metadata/contentType" xmlns:ma="http://schemas.microsoft.com/office/2006/metadata/properties/metaAttributes" ct:_="" ma:_="" ma:contentTypeName="Document" ma:contentTypeID="0x010100613644A47DEA604F81E2ECDB5F565233" ma:contentTypeVersion="13" ma:contentTypeDescription="Create a new document." ma:contentTypeScope="" ma:versionID="3817cfa4806cbab01df69e876e1b005d">
-  <xsd:schema xmlns:xsd="http://www.w3.org/2001/XMLSchema" xmlns:xs="http://www.w3.org/2001/XMLSchema" xmlns:p="http://schemas.microsoft.com/office/2006/metadata/properties" xmlns:ns3="af7f7373-a95c-4a1b-ba60-5a860a505312" xmlns:ns4="dbe8ff24-2ab8-43d5-8af9-691901801469" targetNamespace="http://schemas.microsoft.com/office/2006/metadata/properties" ma:root="true" ma:fieldsID="ce3123547a4505e67a276d7bd040c044" ns3:_="" ns4:_="">
-    <xsd:import namespace="af7f7373-a95c-4a1b-ba60-5a860a505312"/>
-    <xsd:import namespace="dbe8ff24-2ab8-43d5-8af9-691901801469"/>
+<?mso-contentType ?>
+<FormTemplates xmlns="http://schemas.microsoft.com/sharepoint/v3/contenttype/forms">
+  <Display>DocumentLibraryForm</Display>
+  <Edit>DocumentLibraryForm</Edit>
+  <New>DocumentLibraryForm</New>
+</FormTemplates>
+</file>
+
+<file path=customXml/item2.xml><?xml version="1.0" encoding="utf-8"?>
+<p:properties xmlns:p="http://schemas.microsoft.com/office/2006/metadata/properties" xmlns:xsi="http://www.w3.org/2001/XMLSchema-instance" xmlns:pc="http://schemas.microsoft.com/office/infopath/2007/PartnerControls">
+  <documentManagement/>
+</p:properties>
+</file>
+
+<file path=customXml/item3.xml><?xml version="1.0" encoding="utf-8"?>
+<ct:contentTypeSchema xmlns:ct="http://schemas.microsoft.com/office/2006/metadata/contentType" xmlns:ma="http://schemas.microsoft.com/office/2006/metadata/properties/metaAttributes" ct:_="" ma:_="" ma:contentTypeName="Document" ma:contentTypeID="0x0101003C99F78E38CC0444A013BB309FBB3359" ma:contentTypeVersion="13" ma:contentTypeDescription="Create a new document." ma:contentTypeScope="" ma:versionID="1f59a04cc129abd4448a045fa4a5bb77">
+  <xsd:schema xmlns:xsd="http://www.w3.org/2001/XMLSchema" xmlns:xs="http://www.w3.org/2001/XMLSchema" xmlns:p="http://schemas.microsoft.com/office/2006/metadata/properties" xmlns:ns3="1f48ba67-01db-4976-86cb-e12686384605" xmlns:ns4="2e7fe43e-017b-4f6f-a583-eb6742eca16d" targetNamespace="http://schemas.microsoft.com/office/2006/metadata/properties" ma:root="true" ma:fieldsID="1ee1e4d4b10d74260337bb9e74deb5dd" ns3:_="" ns4:_="">
+    <xsd:import namespace="1f48ba67-01db-4976-86cb-e12686384605"/>
+    <xsd:import namespace="2e7fe43e-017b-4f6f-a583-eb6742eca16d"/>
     <xsd:element name="properties">
       <xsd:complexType>
         <xsd:sequence>
           <xsd:element name="documentManagement">
             <xsd:complexType>
               <xsd:all>
-                <xsd:element ref="ns3:SharedWithUsers" minOccurs="0"/>
-                <xsd:element ref="ns3:SharedWithDetails" minOccurs="0"/>
-                <xsd:element ref="ns3:SharingHintHash" minOccurs="0"/>
-                <xsd:element ref="ns4:MediaServiceMetadata" minOccurs="0"/>
-                <xsd:element ref="ns4:MediaServiceFastMetadata" minOccurs="0"/>
-                <xsd:element ref="ns4:MediaServiceAutoTags" minOccurs="0"/>
-                <xsd:element ref="ns4:MediaServiceOCR" minOccurs="0"/>
-                <xsd:element ref="ns4:MediaServiceDateTaken" minOccurs="0"/>
-                <xsd:element ref="ns4:MediaServiceLocation" minOccurs="0"/>
-                <xsd:element ref="ns4:MediaServiceGenerationTime" minOccurs="0"/>
-                <xsd:element ref="ns4:MediaServiceEventHashCode" minOccurs="0"/>
-                <xsd:element ref="ns4:MediaServiceAutoKeyPoints" minOccurs="0"/>
-                <xsd:element ref="ns4:MediaServiceKeyPoints" minOccurs="0"/>
+                <xsd:element ref="ns3:MediaServiceMetadata" minOccurs="0"/>
+                <xsd:element ref="ns3:MediaServiceFastMetadata" minOccurs="0"/>
+                <xsd:element ref="ns3:MediaServiceAutoTags" minOccurs="0"/>
+                <xsd:element ref="ns3:MediaServiceOCR" minOccurs="0"/>
+                <xsd:element ref="ns3:MediaServiceDateTaken" minOccurs="0"/>
+                <xsd:element ref="ns4:SharedWithUsers" minOccurs="0"/>
+                <xsd:element ref="ns4:SharedWithDetails" minOccurs="0"/>
+                <xsd:element ref="ns4:SharingHintHash" minOccurs="0"/>
+                <xsd:element ref="ns3:MediaServiceGenerationTime" minOccurs="0"/>
+                <xsd:element ref="ns3:MediaServiceEventHashCode" minOccurs="0"/>
+                <xsd:element ref="ns3:MediaServiceLocation" minOccurs="0"/>
+                <xsd:element ref="ns3:MediaServiceAutoKeyPoints" minOccurs="0"/>
+                <xsd:element ref="ns3:MediaServiceKeyPoints" minOccurs="0"/>
               </xsd:all>
             </xsd:complexType>
           </xsd:element>
@@ -9257,10 +9164,68 @@
       </xsd:complexType>
     </xsd:element>
   </xsd:schema>
-  <xsd:schema xmlns:xsd="http://www.w3.org/2001/XMLSchema" xmlns:xs="http://www.w3.org/2001/XMLSchema" xmlns:dms="http://schemas.microsoft.com/office/2006/documentManagement/types" xmlns:pc="http://schemas.microsoft.com/office/infopath/2007/PartnerControls" targetNamespace="af7f7373-a95c-4a1b-ba60-5a860a505312" elementFormDefault="qualified">
+  <xsd:schema xmlns:xsd="http://www.w3.org/2001/XMLSchema" xmlns:xs="http://www.w3.org/2001/XMLSchema" xmlns:dms="http://schemas.microsoft.com/office/2006/documentManagement/types" xmlns:pc="http://schemas.microsoft.com/office/infopath/2007/PartnerControls" targetNamespace="1f48ba67-01db-4976-86cb-e12686384605" elementFormDefault="qualified">
     <xsd:import namespace="http://schemas.microsoft.com/office/2006/documentManagement/types"/>
     <xsd:import namespace="http://schemas.microsoft.com/office/infopath/2007/PartnerControls"/>
-    <xsd:element name="SharedWithUsers" ma:index="8" nillable="true" ma:displayName="Shared With" ma:internalName="SharedWithUsers" ma:readOnly="true">
+    <xsd:element name="MediaServiceMetadata" ma:index="8" nillable="true" ma:displayName="MediaServiceMetadata" ma:hidden="true" ma:internalName="MediaServiceMetadata" ma:readOnly="true">
+      <xsd:simpleType>
+        <xsd:restriction base="dms:Note"/>
+      </xsd:simpleType>
+    </xsd:element>
+    <xsd:element name="MediaServiceFastMetadata" ma:index="9" nillable="true" ma:displayName="MediaServiceFastMetadata" ma:hidden="true" ma:internalName="MediaServiceFastMetadata" ma:readOnly="true">
+      <xsd:simpleType>
+        <xsd:restriction base="dms:Note"/>
+      </xsd:simpleType>
+    </xsd:element>
+    <xsd:element name="MediaServiceAutoTags" ma:index="10" nillable="true" ma:displayName="Tags" ma:internalName="MediaServiceAutoTags" ma:readOnly="true">
+      <xsd:simpleType>
+        <xsd:restriction base="dms:Text"/>
+      </xsd:simpleType>
+    </xsd:element>
+    <xsd:element name="MediaServiceOCR" ma:index="11" nillable="true" ma:displayName="Extracted Text" ma:internalName="MediaServiceOCR" ma:readOnly="true">
+      <xsd:simpleType>
+        <xsd:restriction base="dms:Note">
+          <xsd:maxLength value="255"/>
+        </xsd:restriction>
+      </xsd:simpleType>
+    </xsd:element>
+    <xsd:element name="MediaServiceDateTaken" ma:index="12" nillable="true" ma:displayName="MediaServiceDateTaken" ma:hidden="true" ma:internalName="MediaServiceDateTaken" ma:readOnly="true">
+      <xsd:simpleType>
+        <xsd:restriction base="dms:Text"/>
+      </xsd:simpleType>
+    </xsd:element>
+    <xsd:element name="MediaServiceGenerationTime" ma:index="16" nillable="true" ma:displayName="MediaServiceGenerationTime" ma:hidden="true" ma:internalName="MediaServiceGenerationTime" ma:readOnly="true">
+      <xsd:simpleType>
+        <xsd:restriction base="dms:Text"/>
+      </xsd:simpleType>
+    </xsd:element>
+    <xsd:element name="MediaServiceEventHashCode" ma:index="17" nillable="true" ma:displayName="MediaServiceEventHashCode" ma:hidden="true" ma:internalName="MediaServiceEventHashCode" ma:readOnly="true">
+      <xsd:simpleType>
+        <xsd:restriction base="dms:Text"/>
+      </xsd:simpleType>
+    </xsd:element>
+    <xsd:element name="MediaServiceLocation" ma:index="18" nillable="true" ma:displayName="Location" ma:internalName="MediaServiceLocation" ma:readOnly="true">
+      <xsd:simpleType>
+        <xsd:restriction base="dms:Text"/>
+      </xsd:simpleType>
+    </xsd:element>
+    <xsd:element name="MediaServiceAutoKeyPoints" ma:index="19" nillable="true" ma:displayName="MediaServiceAutoKeyPoints" ma:hidden="true" ma:internalName="MediaServiceAutoKeyPoints" ma:readOnly="true">
+      <xsd:simpleType>
+        <xsd:restriction base="dms:Note"/>
+      </xsd:simpleType>
+    </xsd:element>
+    <xsd:element name="MediaServiceKeyPoints" ma:index="20" nillable="true" ma:displayName="KeyPoints" ma:internalName="MediaServiceKeyPoints" ma:readOnly="true">
+      <xsd:simpleType>
+        <xsd:restriction base="dms:Note">
+          <xsd:maxLength value="255"/>
+        </xsd:restriction>
+      </xsd:simpleType>
+    </xsd:element>
+  </xsd:schema>
+  <xsd:schema xmlns:xsd="http://www.w3.org/2001/XMLSchema" xmlns:xs="http://www.w3.org/2001/XMLSchema" xmlns:dms="http://schemas.microsoft.com/office/2006/documentManagement/types" xmlns:pc="http://schemas.microsoft.com/office/infopath/2007/PartnerControls" targetNamespace="2e7fe43e-017b-4f6f-a583-eb6742eca16d" elementFormDefault="qualified">
+    <xsd:import namespace="http://schemas.microsoft.com/office/2006/documentManagement/types"/>
+    <xsd:import namespace="http://schemas.microsoft.com/office/infopath/2007/PartnerControls"/>
+    <xsd:element name="SharedWithUsers" ma:index="13" nillable="true" ma:displayName="Shared With" ma:internalName="SharedWithUsers" ma:readOnly="true">
       <xsd:complexType>
         <xsd:complexContent>
           <xsd:extension base="dms:UserMulti">
@@ -9279,74 +9244,16 @@
         </xsd:complexContent>
       </xsd:complexType>
     </xsd:element>
-    <xsd:element name="SharedWithDetails" ma:index="9" nillable="true" ma:displayName="Shared With Details" ma:internalName="SharedWithDetails" ma:readOnly="true">
+    <xsd:element name="SharedWithDetails" ma:index="14" nillable="true" ma:displayName="Shared With Details" ma:internalName="SharedWithDetails" ma:readOnly="true">
       <xsd:simpleType>
         <xsd:restriction base="dms:Note">
           <xsd:maxLength value="255"/>
         </xsd:restriction>
       </xsd:simpleType>
     </xsd:element>
-    <xsd:element name="SharingHintHash" ma:index="10" nillable="true" ma:displayName="Sharing Hint Hash" ma:hidden="true" ma:internalName="SharingHintHash" ma:readOnly="true">
+    <xsd:element name="SharingHintHash" ma:index="15" nillable="true" ma:displayName="Sharing Hint Hash" ma:hidden="true" ma:internalName="SharingHintHash" ma:readOnly="true">
       <xsd:simpleType>
         <xsd:restriction base="dms:Text"/>
-      </xsd:simpleType>
-    </xsd:element>
-  </xsd:schema>
-  <xsd:schema xmlns:xsd="http://www.w3.org/2001/XMLSchema" xmlns:xs="http://www.w3.org/2001/XMLSchema" xmlns:dms="http://schemas.microsoft.com/office/2006/documentManagement/types" xmlns:pc="http://schemas.microsoft.com/office/infopath/2007/PartnerControls" targetNamespace="dbe8ff24-2ab8-43d5-8af9-691901801469" elementFormDefault="qualified">
-    <xsd:import namespace="http://schemas.microsoft.com/office/2006/documentManagement/types"/>
-    <xsd:import namespace="http://schemas.microsoft.com/office/infopath/2007/PartnerControls"/>
-    <xsd:element name="MediaServiceMetadata" ma:index="11" nillable="true" ma:displayName="MediaServiceMetadata" ma:hidden="true" ma:internalName="MediaServiceMetadata" ma:readOnly="true">
-      <xsd:simpleType>
-        <xsd:restriction base="dms:Note"/>
-      </xsd:simpleType>
-    </xsd:element>
-    <xsd:element name="MediaServiceFastMetadata" ma:index="12" nillable="true" ma:displayName="MediaServiceFastMetadata" ma:hidden="true" ma:internalName="MediaServiceFastMetadata" ma:readOnly="true">
-      <xsd:simpleType>
-        <xsd:restriction base="dms:Note"/>
-      </xsd:simpleType>
-    </xsd:element>
-    <xsd:element name="MediaServiceAutoTags" ma:index="13" nillable="true" ma:displayName="MediaServiceAutoTags" ma:internalName="MediaServiceAutoTags" ma:readOnly="true">
-      <xsd:simpleType>
-        <xsd:restriction base="dms:Text"/>
-      </xsd:simpleType>
-    </xsd:element>
-    <xsd:element name="MediaServiceOCR" ma:index="14" nillable="true" ma:displayName="MediaServiceOCR" ma:internalName="MediaServiceOCR" ma:readOnly="true">
-      <xsd:simpleType>
-        <xsd:restriction base="dms:Note">
-          <xsd:maxLength value="255"/>
-        </xsd:restriction>
-      </xsd:simpleType>
-    </xsd:element>
-    <xsd:element name="MediaServiceDateTaken" ma:index="15" nillable="true" ma:displayName="MediaServiceDateTaken" ma:hidden="true" ma:internalName="MediaServiceDateTaken" ma:readOnly="true">
-      <xsd:simpleType>
-        <xsd:restriction base="dms:Text"/>
-      </xsd:simpleType>
-    </xsd:element>
-    <xsd:element name="MediaServiceLocation" ma:index="16" nillable="true" ma:displayName="Location" ma:internalName="MediaServiceLocation" ma:readOnly="true">
-      <xsd:simpleType>
-        <xsd:restriction base="dms:Text"/>
-      </xsd:simpleType>
-    </xsd:element>
-    <xsd:element name="MediaServiceGenerationTime" ma:index="17" nillable="true" ma:displayName="MediaServiceGenerationTime" ma:hidden="true" ma:internalName="MediaServiceGenerationTime" ma:readOnly="true">
-      <xsd:simpleType>
-        <xsd:restriction base="dms:Text"/>
-      </xsd:simpleType>
-    </xsd:element>
-    <xsd:element name="MediaServiceEventHashCode" ma:index="18" nillable="true" ma:displayName="MediaServiceEventHashCode" ma:hidden="true" ma:internalName="MediaServiceEventHashCode" ma:readOnly="true">
-      <xsd:simpleType>
-        <xsd:restriction base="dms:Text"/>
-      </xsd:simpleType>
-    </xsd:element>
-    <xsd:element name="MediaServiceAutoKeyPoints" ma:index="19" nillable="true" ma:displayName="MediaServiceAutoKeyPoints" ma:hidden="true" ma:internalName="MediaServiceAutoKeyPoints" ma:readOnly="true">
-      <xsd:simpleType>
-        <xsd:restriction base="dms:Note"/>
-      </xsd:simpleType>
-    </xsd:element>
-    <xsd:element name="MediaServiceKeyPoints" ma:index="20" nillable="true" ma:displayName="KeyPoints" ma:internalName="MediaServiceKeyPoints" ma:readOnly="true">
-      <xsd:simpleType>
-        <xsd:restriction base="dms:Note">
-          <xsd:maxLength value="255"/>
-        </xsd:restriction>
       </xsd:simpleType>
     </xsd:element>
   </xsd:schema>
@@ -9449,30 +9356,32 @@
 </ct:contentTypeSchema>
 </file>
 
-<file path=customXml/item2.xml><?xml version="1.0" encoding="utf-8"?>
-<?mso-contentType ?>
-<FormTemplates xmlns="http://schemas.microsoft.com/sharepoint/v3/contenttype/forms">
-  <Display>DocumentLibraryForm</Display>
-  <Edit>DocumentLibraryForm</Edit>
-  <New>DocumentLibraryForm</New>
-</FormTemplates>
+<file path=customXml/itemProps1.xml><?xml version="1.0" encoding="utf-8"?>
+<ds:datastoreItem xmlns:ds="http://schemas.openxmlformats.org/officeDocument/2006/customXml" ds:itemID="{EAE2401A-E087-4225-8842-00AB929DE60B}">
+  <ds:schemaRefs>
+    <ds:schemaRef ds:uri="http://schemas.microsoft.com/sharepoint/v3/contenttype/forms"/>
+  </ds:schemaRefs>
+</ds:datastoreItem>
 </file>
 
-<file path=customXml/item3.xml><?xml version="1.0" encoding="utf-8"?>
-<p:properties xmlns:p="http://schemas.microsoft.com/office/2006/metadata/properties" xmlns:xsi="http://www.w3.org/2001/XMLSchema-instance" xmlns:pc="http://schemas.microsoft.com/office/infopath/2007/PartnerControls">
-  <documentManagement/>
-</p:properties>
+<file path=customXml/itemProps2.xml><?xml version="1.0" encoding="utf-8"?>
+<ds:datastoreItem xmlns:ds="http://schemas.openxmlformats.org/officeDocument/2006/customXml" ds:itemID="{206B3586-CCB1-43B3-81A1-330B38A3C903}">
+  <ds:schemaRefs>
+    <ds:schemaRef ds:uri="http://schemas.microsoft.com/office/2006/metadata/properties"/>
+    <ds:schemaRef ds:uri="http://schemas.microsoft.com/office/infopath/2007/PartnerControls"/>
+  </ds:schemaRefs>
+</ds:datastoreItem>
 </file>
 
-<file path=customXml/itemProps1.xml><?xml version="1.0" encoding="utf-8"?>
-<ds:datastoreItem xmlns:ds="http://schemas.openxmlformats.org/officeDocument/2006/customXml" ds:itemID="{B3CFDFE8-1A7E-432F-9F52-C32237C55D5D}">
+<file path=customXml/itemProps3.xml><?xml version="1.0" encoding="utf-8"?>
+<ds:datastoreItem xmlns:ds="http://schemas.openxmlformats.org/officeDocument/2006/customXml" ds:itemID="{6252EA6C-E31E-4A80-BE5F-D5723D2C3F29}">
   <ds:schemaRefs>
     <ds:schemaRef ds:uri="http://schemas.microsoft.com/office/2006/metadata/contentType"/>
     <ds:schemaRef ds:uri="http://schemas.microsoft.com/office/2006/metadata/properties/metaAttributes"/>
     <ds:schemaRef ds:uri="http://www.w3.org/2001/XMLSchema"/>
     <ds:schemaRef ds:uri="http://schemas.microsoft.com/office/2006/metadata/properties"/>
-    <ds:schemaRef ds:uri="af7f7373-a95c-4a1b-ba60-5a860a505312"/>
-    <ds:schemaRef ds:uri="dbe8ff24-2ab8-43d5-8af9-691901801469"/>
+    <ds:schemaRef ds:uri="1f48ba67-01db-4976-86cb-e12686384605"/>
+    <ds:schemaRef ds:uri="2e7fe43e-017b-4f6f-a583-eb6742eca16d"/>
     <ds:schemaRef ds:uri="http://schemas.microsoft.com/office/2006/documentManagement/types"/>
     <ds:schemaRef ds:uri="http://schemas.microsoft.com/office/infopath/2007/PartnerControls"/>
     <ds:schemaRef ds:uri="http://schemas.openxmlformats.org/package/2006/metadata/core-properties"/>
@@ -9481,21 +9390,4 @@
     <ds:schemaRef ds:uri="http://schemas.microsoft.com/internal/obd"/>
   </ds:schemaRefs>
 </ds:datastoreItem>
-</file>
-
-<file path=customXml/itemProps2.xml><?xml version="1.0" encoding="utf-8"?>
-<ds:datastoreItem xmlns:ds="http://schemas.openxmlformats.org/officeDocument/2006/customXml" ds:itemID="{EAE2401A-E087-4225-8842-00AB929DE60B}">
-  <ds:schemaRefs>
-    <ds:schemaRef ds:uri="http://schemas.microsoft.com/sharepoint/v3/contenttype/forms"/>
-  </ds:schemaRefs>
-</ds:datastoreItem>
-</file>
-
-<file path=customXml/itemProps3.xml><?xml version="1.0" encoding="utf-8"?>
-<ds:datastoreItem xmlns:ds="http://schemas.openxmlformats.org/officeDocument/2006/customXml" ds:itemID="{206B3586-CCB1-43B3-81A1-330B38A3C903}">
-  <ds:schemaRefs>
-    <ds:schemaRef ds:uri="http://schemas.microsoft.com/office/2006/metadata/properties"/>
-    <ds:schemaRef ds:uri="http://schemas.microsoft.com/office/infopath/2007/PartnerControls"/>
-  </ds:schemaRefs>
-</ds:datastoreItem>
 </file>
</xml_diff>